<commit_message>
documentation and error handling
</commit_message>
<xml_diff>
--- a/AppliedDatabases/FinalProject/Innovation/Innovations.docx
+++ b/AppliedDatabases/FinalProject/Innovation/Innovations.docx
@@ -142,59 +142,456 @@
         <w:rPr>
           <w:lang w:val="en-GB"/>
         </w:rPr>
-        <w:t>Added invalid city ID input handling</w:t>
-      </w:r>
-      <w:r>
-        <w:rPr>
-          <w:lang w:val="en-GB"/>
-        </w:rPr>
-        <w:t xml:space="preserve"> (must be a number</w:t>
-      </w:r>
-      <w:r>
-        <w:rPr>
-          <w:lang w:val="en-GB"/>
-        </w:rPr>
-        <w:t xml:space="preserve"> or X to exit</w:t>
-      </w:r>
-      <w:r>
-        <w:rPr>
-          <w:lang w:val="en-GB"/>
-        </w:rPr>
-        <w:t>)</w:t>
-      </w:r>
-    </w:p>
-    <w:p>
-      <w:pPr>
-        <w:rPr>
-          <w:lang w:val="en-GB"/>
-        </w:rPr>
-      </w:pPr>
-      <w:r>
-        <w:rPr>
-          <w:lang w:val="en-GB"/>
-        </w:rPr>
-        <w:t xml:space="preserve">Added </w:t>
-      </w:r>
-      <w:r>
-        <w:rPr>
-          <w:lang w:val="en-GB"/>
-        </w:rPr>
-        <w:t>Population increase/</w:t>
+        <w:t xml:space="preserve">Additional </w:t>
+      </w:r>
+      <w:r>
+        <w:rPr>
+          <w:lang w:val="en-GB"/>
+        </w:rPr>
+        <w:t xml:space="preserve">error handling: </w:t>
+      </w:r>
+    </w:p>
+    <w:p>
+      <w:pPr>
+        <w:pStyle w:val="ListParagraph"/>
+        <w:numPr>
+          <w:ilvl w:val="0"/>
+          <w:numId w:val="1"/>
+        </w:numPr>
+        <w:rPr>
+          <w:lang w:val="en-GB"/>
+        </w:rPr>
+      </w:pPr>
+      <w:r>
+        <w:rPr>
+          <w:lang w:val="en-GB"/>
+        </w:rPr>
+        <w:t>I</w:t>
+      </w:r>
+      <w:r>
+        <w:rPr>
+          <w:lang w:val="en-GB"/>
+        </w:rPr>
+        <w:t xml:space="preserve">n case of </w:t>
+      </w:r>
+      <w:r>
+        <w:rPr>
+          <w:lang w:val="en-GB"/>
+        </w:rPr>
+        <w:t xml:space="preserve">invalid city ID </w:t>
+      </w:r>
+      <w:r>
+        <w:rPr>
+          <w:lang w:val="en-GB"/>
+        </w:rPr>
+        <w:t>(not number)</w:t>
+      </w:r>
+      <w:r>
+        <w:rPr>
+          <w:lang w:val="en-GB"/>
+        </w:rPr>
+        <w:t xml:space="preserve"> </w:t>
+      </w:r>
+      <w:r>
+        <w:rPr>
+          <w:lang w:val="en-GB"/>
+        </w:rPr>
+        <w:t xml:space="preserve">prompt user; </w:t>
+      </w:r>
+      <w:r>
+        <w:rPr>
+          <w:lang w:val="en-GB"/>
+        </w:rPr>
+        <w:t xml:space="preserve">Invalid input. </w:t>
+      </w:r>
+      <w:r>
+        <w:rPr>
+          <w:lang w:val="en-GB"/>
+        </w:rPr>
+        <w:t>“</w:t>
+      </w:r>
+      <w:r>
+        <w:rPr>
+          <w:lang w:val="en-GB"/>
+        </w:rPr>
+        <w:t>Please enter a number. Or 'X' to exit.</w:t>
+      </w:r>
+      <w:r>
+        <w:rPr>
+          <w:lang w:val="en-GB"/>
+        </w:rPr>
+        <w:t xml:space="preserve"> </w:t>
+      </w:r>
+    </w:p>
+    <w:p>
+      <w:pPr>
+        <w:pStyle w:val="ListParagraph"/>
+        <w:numPr>
+          <w:ilvl w:val="0"/>
+          <w:numId w:val="1"/>
+        </w:numPr>
+        <w:rPr>
+          <w:lang w:val="en-GB"/>
+        </w:rPr>
+      </w:pPr>
+      <w:r>
+        <w:rPr>
+          <w:lang w:val="en-GB"/>
+        </w:rPr>
+        <w:t>In case user entry</w:t>
+      </w:r>
+      <w:r>
+        <w:rPr>
+          <w:lang w:val="en-GB"/>
+        </w:rPr>
+        <w:t xml:space="preserve"> is out of range</w:t>
+      </w:r>
+      <w:r>
+        <w:rPr>
+          <w:lang w:val="en-GB"/>
+        </w:rPr>
+        <w:t>: “</w:t>
+      </w:r>
+      <w:r>
+        <w:rPr>
+          <w:lang w:val="en-GB"/>
+        </w:rPr>
+        <w:t>(!) No data found for the given City ID: 5000.</w:t>
+      </w:r>
+      <w:r>
+        <w:rPr>
+          <w:lang w:val="en-GB"/>
+        </w:rPr>
+        <w:t>”</w:t>
+      </w:r>
+      <w:r>
+        <w:rPr>
+          <w:lang w:val="en-GB"/>
+        </w:rPr>
+        <w:t xml:space="preserve"> </w:t>
+      </w:r>
+      <w:r>
+        <w:rPr>
+          <w:lang w:val="en-GB"/>
+        </w:rPr>
+        <w:t xml:space="preserve">And </w:t>
+      </w:r>
+      <w:r>
+        <w:rPr>
+          <w:lang w:val="en-GB"/>
+        </w:rPr>
+        <w:t>r</w:t>
+      </w:r>
+      <w:r>
+        <w:rPr>
+          <w:lang w:val="en-GB"/>
+        </w:rPr>
+        <w:t xml:space="preserve">eturn to </w:t>
+      </w:r>
+      <w:r>
+        <w:rPr>
+          <w:lang w:val="en-GB"/>
+        </w:rPr>
+        <w:t>“Enter city ID</w:t>
+      </w:r>
+      <w:r>
+        <w:rPr>
+          <w:lang w:val="en-GB"/>
+        </w:rPr>
+        <w:t>:</w:t>
+      </w:r>
+      <w:r>
+        <w:rPr>
+          <w:lang w:val="en-GB"/>
+        </w:rPr>
+        <w:t>”</w:t>
+      </w:r>
+    </w:p>
+    <w:p>
+      <w:pPr>
+        <w:pStyle w:val="ListParagraph"/>
+        <w:numPr>
+          <w:ilvl w:val="0"/>
+          <w:numId w:val="1"/>
+        </w:numPr>
+        <w:rPr>
+          <w:lang w:val="en-GB"/>
+        </w:rPr>
+      </w:pPr>
+      <w:r>
+        <w:rPr>
+          <w:lang w:val="en-GB"/>
+        </w:rPr>
+        <w:t>In case of invalid entry</w:t>
+      </w:r>
+      <w:r>
+        <w:rPr>
+          <w:lang w:val="en-GB"/>
+        </w:rPr>
+        <w:t xml:space="preserve"> (anything other than </w:t>
       </w:r>
       <w:proofErr w:type="spellStart"/>
       <w:r>
         <w:rPr>
           <w:lang w:val="en-GB"/>
         </w:rPr>
-        <w:t>decresa</w:t>
+        <w:t>i</w:t>
       </w:r>
       <w:proofErr w:type="spellEnd"/>
       <w:r>
         <w:rPr>
           <w:lang w:val="en-GB"/>
         </w:rPr>
-        <w:t xml:space="preserve"> invalid entry handling (must be a number)</w:t>
-      </w:r>
+        <w:t xml:space="preserve"> or d)</w:t>
+      </w:r>
+      <w:r>
+        <w:rPr>
+          <w:lang w:val="en-GB"/>
+        </w:rPr>
+        <w:t xml:space="preserve"> </w:t>
+      </w:r>
+      <w:r>
+        <w:rPr>
+          <w:lang w:val="en-GB"/>
+        </w:rPr>
+        <w:t xml:space="preserve">at </w:t>
+      </w:r>
+      <w:r>
+        <w:rPr>
+          <w:lang w:val="en-GB"/>
+        </w:rPr>
+        <w:t xml:space="preserve">the </w:t>
+      </w:r>
+      <w:r>
+        <w:rPr>
+          <w:lang w:val="en-GB"/>
+        </w:rPr>
+        <w:t>[I]</w:t>
+      </w:r>
+      <w:proofErr w:type="spellStart"/>
+      <w:r>
+        <w:rPr>
+          <w:lang w:val="en-GB"/>
+        </w:rPr>
+        <w:t>ncrease</w:t>
+      </w:r>
+      <w:proofErr w:type="spellEnd"/>
+      <w:r>
+        <w:rPr>
+          <w:lang w:val="en-GB"/>
+        </w:rPr>
+        <w:t>/</w:t>
+      </w:r>
+      <w:r>
+        <w:rPr>
+          <w:lang w:val="en-GB"/>
+        </w:rPr>
+        <w:t>[D]</w:t>
+      </w:r>
+      <w:proofErr w:type="spellStart"/>
+      <w:r>
+        <w:rPr>
+          <w:lang w:val="en-GB"/>
+        </w:rPr>
+        <w:t>ecrease</w:t>
+      </w:r>
+      <w:proofErr w:type="spellEnd"/>
+      <w:r>
+        <w:rPr>
+          <w:lang w:val="en-GB"/>
+        </w:rPr>
+        <w:t xml:space="preserve"> choice</w:t>
+      </w:r>
+      <w:r>
+        <w:rPr>
+          <w:lang w:val="en-GB"/>
+        </w:rPr>
+        <w:t>, prompt user</w:t>
+      </w:r>
+      <w:r>
+        <w:rPr>
+          <w:lang w:val="en-GB"/>
+        </w:rPr>
+        <w:t>: “</w:t>
+      </w:r>
+      <w:r>
+        <w:rPr>
+          <w:lang w:val="en-GB"/>
+        </w:rPr>
+        <w:t>(!) Invalid input. Please enter 'I' or 'D' (or X for exit)</w:t>
+      </w:r>
+      <w:r>
+        <w:rPr>
+          <w:lang w:val="en-GB"/>
+        </w:rPr>
+        <w:t>”</w:t>
+      </w:r>
+      <w:r>
+        <w:rPr>
+          <w:lang w:val="en-GB"/>
+        </w:rPr>
+        <w:t xml:space="preserve"> </w:t>
+      </w:r>
+      <w:r>
+        <w:rPr>
+          <w:lang w:val="en-GB"/>
+        </w:rPr>
+        <w:t xml:space="preserve">the </w:t>
+      </w:r>
+      <w:proofErr w:type="gramStart"/>
+      <w:r>
+        <w:rPr>
+          <w:lang w:val="en-GB"/>
+        </w:rPr>
+        <w:t>print out</w:t>
+      </w:r>
+      <w:proofErr w:type="gramEnd"/>
+      <w:r>
+        <w:rPr>
+          <w:lang w:val="en-GB"/>
+        </w:rPr>
+        <w:t xml:space="preserve"> city details </w:t>
+      </w:r>
+      <w:r>
+        <w:rPr>
+          <w:lang w:val="en-GB"/>
+        </w:rPr>
+        <w:t xml:space="preserve">as per stored ID </w:t>
+      </w:r>
+      <w:r>
+        <w:rPr>
+          <w:lang w:val="en-GB"/>
+        </w:rPr>
+        <w:t>and offer the choice again.</w:t>
+      </w:r>
+      <w:r>
+        <w:rPr>
+          <w:lang w:val="en-GB"/>
+        </w:rPr>
+        <w:t xml:space="preserve"> Or </w:t>
+      </w:r>
+      <w:r>
+        <w:rPr>
+          <w:lang w:val="en-GB"/>
+        </w:rPr>
+        <w:t xml:space="preserve">x returns to </w:t>
+      </w:r>
+      <w:proofErr w:type="gramStart"/>
+      <w:r>
+        <w:rPr>
+          <w:lang w:val="en-GB"/>
+        </w:rPr>
+        <w:t>main</w:t>
+      </w:r>
+      <w:proofErr w:type="gramEnd"/>
+    </w:p>
+    <w:p>
+      <w:pPr>
+        <w:pStyle w:val="ListParagraph"/>
+        <w:numPr>
+          <w:ilvl w:val="0"/>
+          <w:numId w:val="1"/>
+        </w:numPr>
+        <w:rPr>
+          <w:lang w:val="en-GB"/>
+        </w:rPr>
+      </w:pPr>
+      <w:r>
+        <w:rPr>
+          <w:lang w:val="en-GB"/>
+        </w:rPr>
+        <w:t>I</w:t>
+      </w:r>
+      <w:r>
+        <w:rPr>
+          <w:lang w:val="en-GB"/>
+        </w:rPr>
+        <w:t>nvalid entry handling</w:t>
+      </w:r>
+      <w:r>
+        <w:rPr>
+          <w:lang w:val="en-GB"/>
+        </w:rPr>
+        <w:t xml:space="preserve"> </w:t>
+      </w:r>
+      <w:r>
+        <w:rPr>
+          <w:lang w:val="en-GB"/>
+        </w:rPr>
+        <w:t xml:space="preserve">at </w:t>
+      </w:r>
+      <w:r>
+        <w:rPr>
+          <w:lang w:val="en-GB"/>
+        </w:rPr>
+        <w:t xml:space="preserve">Population </w:t>
+      </w:r>
+      <w:r>
+        <w:rPr>
+          <w:lang w:val="en-GB"/>
+        </w:rPr>
+        <w:t>change</w:t>
+      </w:r>
+      <w:r>
+        <w:rPr>
+          <w:lang w:val="en-GB"/>
+        </w:rPr>
+        <w:t xml:space="preserve"> value</w:t>
+      </w:r>
+      <w:r>
+        <w:rPr>
+          <w:lang w:val="en-GB"/>
+        </w:rPr>
+        <w:t>, user prompt</w:t>
+      </w:r>
+      <w:r>
+        <w:rPr>
+          <w:lang w:val="en-GB"/>
+        </w:rPr>
+        <w:t xml:space="preserve">: </w:t>
+      </w:r>
+      <w:r>
+        <w:rPr>
+          <w:lang w:val="en-GB"/>
+        </w:rPr>
+        <w:t>“</w:t>
+      </w:r>
+      <w:r>
+        <w:rPr>
+          <w:lang w:val="en-GB"/>
+        </w:rPr>
+        <w:t>(!) Entry must be a number. No change was made</w:t>
+      </w:r>
+      <w:r>
+        <w:rPr>
+          <w:lang w:val="en-GB"/>
+        </w:rPr>
+        <w:t>”</w:t>
+      </w:r>
+      <w:r>
+        <w:rPr>
+          <w:lang w:val="en-GB"/>
+        </w:rPr>
+        <w:t xml:space="preserve"> and return to city </w:t>
+      </w:r>
+      <w:r>
+        <w:rPr>
+          <w:lang w:val="en-GB"/>
+        </w:rPr>
+        <w:t>“Enter city ID:”</w:t>
+      </w:r>
+    </w:p>
+    <w:p>
+      <w:pPr>
+        <w:pStyle w:val="ListParagraph"/>
+        <w:numPr>
+          <w:ilvl w:val="0"/>
+          <w:numId w:val="1"/>
+        </w:numPr>
+        <w:rPr>
+          <w:lang w:val="en-GB"/>
+        </w:rPr>
+      </w:pPr>
     </w:p>
     <w:p>
       <w:pPr>
@@ -226,31 +623,506 @@
         <w:rPr>
           <w:lang w:val="en-GB"/>
         </w:rPr>
-        <w:t xml:space="preserve">Added </w:t>
-      </w:r>
-      <w:r>
-        <w:rPr>
-          <w:lang w:val="en-GB"/>
-        </w:rPr>
-        <w:t xml:space="preserve">dynamic </w:t>
-      </w:r>
-      <w:r>
-        <w:rPr>
-          <w:lang w:val="en-GB"/>
-        </w:rPr>
-        <w:t xml:space="preserve">invalid entry error handling </w:t>
-      </w:r>
-      <w:r>
-        <w:rPr>
-          <w:lang w:val="en-GB"/>
-        </w:rPr>
-        <w:t>for integer type at</w:t>
-      </w:r>
-      <w:r>
-        <w:rPr>
-          <w:lang w:val="en-GB"/>
-        </w:rPr>
-        <w:t xml:space="preserve">tributes </w:t>
+        <w:t xml:space="preserve">Additional error handling: </w:t>
+      </w:r>
+    </w:p>
+    <w:p>
+      <w:pPr>
+        <w:pStyle w:val="ListParagraph"/>
+        <w:numPr>
+          <w:ilvl w:val="0"/>
+          <w:numId w:val="1"/>
+        </w:numPr>
+        <w:rPr>
+          <w:lang w:val="en-GB"/>
+        </w:rPr>
+      </w:pPr>
+      <w:r>
+        <w:rPr>
+          <w:lang w:val="en-GB"/>
+        </w:rPr>
+        <w:t xml:space="preserve">Value error handling </w:t>
+      </w:r>
+      <w:r>
+        <w:rPr>
+          <w:lang w:val="en-GB"/>
+        </w:rPr>
+        <w:t>for all numeric values (ID, Age</w:t>
+      </w:r>
+      <w:r>
+        <w:rPr>
+          <w:lang w:val="en-GB"/>
+        </w:rPr>
+        <w:t>, Salary and City)</w:t>
+      </w:r>
+      <w:r>
+        <w:rPr>
+          <w:lang w:val="en-GB"/>
+        </w:rPr>
+        <w:t>, use prompt: “</w:t>
+      </w:r>
+      <w:r>
+        <w:rPr>
+          <w:lang w:val="en-GB"/>
+        </w:rPr>
+        <w:t>Entry must be a number.</w:t>
+      </w:r>
+      <w:r>
+        <w:rPr>
+          <w:lang w:val="en-GB"/>
+        </w:rPr>
+        <w:t xml:space="preserve">” </w:t>
+      </w:r>
+      <w:r>
+        <w:rPr>
+          <w:lang w:val="en-GB"/>
+        </w:rPr>
+        <w:t>a</w:t>
+      </w:r>
+      <w:r>
+        <w:rPr>
+          <w:lang w:val="en-GB"/>
+        </w:rPr>
+        <w:t xml:space="preserve">nd return to </w:t>
+      </w:r>
+      <w:r>
+        <w:rPr>
+          <w:lang w:val="en-GB"/>
+        </w:rPr>
+        <w:t xml:space="preserve">ID </w:t>
+      </w:r>
+      <w:proofErr w:type="gramStart"/>
+      <w:r>
+        <w:rPr>
+          <w:lang w:val="en-GB"/>
+        </w:rPr>
+        <w:t>entry</w:t>
+      </w:r>
+      <w:proofErr w:type="gramEnd"/>
+    </w:p>
+    <w:p>
+      <w:pPr>
+        <w:rPr>
+          <w:lang w:val="en-GB"/>
+        </w:rPr>
+      </w:pPr>
+      <w:r>
+        <w:rPr>
+          <w:lang w:val="en-GB"/>
+        </w:rPr>
+        <w:t>Prompt user if person was successfully added and print out person details.</w:t>
+      </w:r>
+    </w:p>
+    <w:p>
+      <w:pPr>
+        <w:rPr>
+          <w:lang w:val="en-GB"/>
+        </w:rPr>
+      </w:pPr>
+      <w:r>
+        <w:rPr>
+          <w:lang w:val="en-GB"/>
+        </w:rPr>
+        <w:drawing>
+          <wp:inline distT="0" distB="0" distL="0" distR="0" wp14:anchorId="1C79D0F6" wp14:editId="528018F9">
+            <wp:extent cx="5731510" cy="1426845"/>
+            <wp:effectExtent l="0" t="0" r="2540" b="1905"/>
+            <wp:docPr id="916876707" name="Picture 1" descr="A screen shot of a computer&#10;&#10;Description automatically generated"/>
+            <wp:cNvGraphicFramePr>
+              <a:graphicFrameLocks xmlns:a="http://schemas.openxmlformats.org/drawingml/2006/main" noChangeAspect="1"/>
+            </wp:cNvGraphicFramePr>
+            <a:graphic xmlns:a="http://schemas.openxmlformats.org/drawingml/2006/main">
+              <a:graphicData uri="http://schemas.openxmlformats.org/drawingml/2006/picture">
+                <pic:pic xmlns:pic="http://schemas.openxmlformats.org/drawingml/2006/picture">
+                  <pic:nvPicPr>
+                    <pic:cNvPr id="916876707" name="Picture 1" descr="A screen shot of a computer&#10;&#10;Description automatically generated"/>
+                    <pic:cNvPicPr/>
+                  </pic:nvPicPr>
+                  <pic:blipFill>
+                    <a:blip r:embed="rId5"/>
+                    <a:stretch>
+                      <a:fillRect/>
+                    </a:stretch>
+                  </pic:blipFill>
+                  <pic:spPr>
+                    <a:xfrm>
+                      <a:off x="0" y="0"/>
+                      <a:ext cx="5731510" cy="1426845"/>
+                    </a:xfrm>
+                    <a:prstGeom prst="rect">
+                      <a:avLst/>
+                    </a:prstGeom>
+                  </pic:spPr>
+                </pic:pic>
+              </a:graphicData>
+            </a:graphic>
+          </wp:inline>
+        </w:drawing>
+      </w:r>
+    </w:p>
+    <w:p>
+      <w:pPr>
+        <w:rPr>
+          <w:lang w:val="en-GB"/>
+        </w:rPr>
+      </w:pPr>
+    </w:p>
+    <w:p>
+      <w:pPr>
+        <w:rPr>
+          <w:lang w:val="en-GB"/>
+        </w:rPr>
+      </w:pPr>
+    </w:p>
+    <w:p>
+      <w:pPr>
+        <w:rPr>
+          <w:lang w:val="en-GB"/>
+        </w:rPr>
+      </w:pPr>
+      <w:r>
+        <w:rPr>
+          <w:lang w:val="en-GB"/>
+        </w:rPr>
+        <w:lastRenderedPageBreak/>
+        <w:t>4.4.4 4 (Delete Person)</w:t>
+      </w:r>
+    </w:p>
+    <w:p>
+      <w:pPr>
+        <w:rPr>
+          <w:lang w:val="en-GB"/>
+        </w:rPr>
+      </w:pPr>
+      <w:r>
+        <w:rPr>
+          <w:lang w:val="en-GB"/>
+        </w:rPr>
+        <w:t>Additional error handling:</w:t>
+      </w:r>
+    </w:p>
+    <w:p>
+      <w:pPr>
+        <w:pStyle w:val="ListParagraph"/>
+        <w:numPr>
+          <w:ilvl w:val="0"/>
+          <w:numId w:val="1"/>
+        </w:numPr>
+        <w:rPr>
+          <w:lang w:val="en-GB"/>
+        </w:rPr>
+      </w:pPr>
+      <w:r>
+        <w:rPr>
+          <w:lang w:val="en-GB"/>
+        </w:rPr>
+        <w:t xml:space="preserve">Value error handling for </w:t>
+      </w:r>
+      <w:r>
+        <w:rPr>
+          <w:lang w:val="en-GB"/>
+        </w:rPr>
+        <w:t xml:space="preserve">Person </w:t>
+      </w:r>
+      <w:r>
+        <w:rPr>
+          <w:lang w:val="en-GB"/>
+        </w:rPr>
+        <w:t>ID</w:t>
+      </w:r>
+      <w:r>
+        <w:rPr>
+          <w:lang w:val="en-GB"/>
+        </w:rPr>
+        <w:t>;</w:t>
+      </w:r>
+      <w:r>
+        <w:rPr>
+          <w:lang w:val="en-GB"/>
+        </w:rPr>
+        <w:t xml:space="preserve"> use prompt: “</w:t>
+      </w:r>
+      <w:r>
+        <w:rPr>
+          <w:lang w:val="en-GB"/>
+        </w:rPr>
+        <w:t>Entry must be a number.</w:t>
+      </w:r>
+      <w:r>
+        <w:rPr>
+          <w:lang w:val="en-GB"/>
+        </w:rPr>
+        <w:t>” and return to ID entry</w:t>
+      </w:r>
+      <w:r>
+        <w:rPr>
+          <w:lang w:val="en-GB"/>
+        </w:rPr>
+        <w:t>.</w:t>
+      </w:r>
+    </w:p>
+    <w:p>
+      <w:pPr>
+        <w:pStyle w:val="ListParagraph"/>
+        <w:numPr>
+          <w:ilvl w:val="0"/>
+          <w:numId w:val="1"/>
+        </w:numPr>
+        <w:rPr>
+          <w:lang w:val="en-GB"/>
+        </w:rPr>
+      </w:pPr>
+      <w:r>
+        <w:rPr>
+          <w:lang w:val="en-GB"/>
+        </w:rPr>
+        <w:t>ID not found</w:t>
+      </w:r>
+      <w:r>
+        <w:rPr>
+          <w:lang w:val="en-GB"/>
+        </w:rPr>
+        <w:t xml:space="preserve"> error</w:t>
+      </w:r>
+      <w:r>
+        <w:rPr>
+          <w:lang w:val="en-GB"/>
+        </w:rPr>
+        <w:t xml:space="preserve"> handling</w:t>
+      </w:r>
+      <w:r>
+        <w:rPr>
+          <w:lang w:val="en-GB"/>
+        </w:rPr>
+        <w:t>; if person ID not found, user prompted: “</w:t>
+      </w:r>
+      <w:r>
+        <w:rPr>
+          <w:lang w:val="en-GB"/>
+        </w:rPr>
+        <w:t xml:space="preserve">(!) Person ID </w:t>
+      </w:r>
+      <w:r>
+        <w:rPr>
+          <w:color w:val="FF0000"/>
+          <w:lang w:val="en-GB"/>
+        </w:rPr>
+        <w:t>&gt;</w:t>
+      </w:r>
+      <w:r>
+        <w:rPr>
+          <w:color w:val="FF0000"/>
+          <w:lang w:val="en-GB"/>
+        </w:rPr>
+        <w:t>99999</w:t>
+      </w:r>
+      <w:r>
+        <w:rPr>
+          <w:color w:val="FF0000"/>
+          <w:lang w:val="en-GB"/>
+        </w:rPr>
+        <w:t>&lt;</w:t>
+      </w:r>
+      <w:r>
+        <w:rPr>
+          <w:lang w:val="en-GB"/>
+        </w:rPr>
+        <w:t xml:space="preserve"> not found. Nothing deleted.</w:t>
+      </w:r>
+      <w:r>
+        <w:rPr>
+          <w:lang w:val="en-GB"/>
+        </w:rPr>
+        <w:t>”</w:t>
+      </w:r>
+    </w:p>
+    <w:p>
+      <w:pPr>
+        <w:rPr>
+          <w:lang w:val="en-GB"/>
+        </w:rPr>
+      </w:pPr>
+    </w:p>
+    <w:p>
+      <w:pPr>
+        <w:rPr>
+          <w:lang w:val="en-GB"/>
+        </w:rPr>
+      </w:pPr>
+      <w:r>
+        <w:rPr>
+          <w:lang w:val="en-GB"/>
+        </w:rPr>
+        <w:t>4.4.5 5 (View Countries by population)</w:t>
+      </w:r>
+    </w:p>
+    <w:p>
+      <w:pPr>
+        <w:rPr>
+          <w:lang w:val="en-GB"/>
+        </w:rPr>
+      </w:pPr>
+      <w:r>
+        <w:rPr>
+          <w:lang w:val="en-GB"/>
+        </w:rPr>
+        <w:t>Additional error handling:</w:t>
+      </w:r>
+    </w:p>
+    <w:p>
+      <w:pPr>
+        <w:pStyle w:val="ListParagraph"/>
+        <w:numPr>
+          <w:ilvl w:val="0"/>
+          <w:numId w:val="1"/>
+        </w:numPr>
+        <w:rPr>
+          <w:lang w:val="en-GB"/>
+        </w:rPr>
+      </w:pPr>
+      <w:r>
+        <w:rPr>
+          <w:lang w:val="en-GB"/>
+        </w:rPr>
+        <w:t xml:space="preserve">Value error handling for </w:t>
+      </w:r>
+      <w:r>
+        <w:rPr>
+          <w:lang w:val="en-GB"/>
+        </w:rPr>
+        <w:t>population</w:t>
+      </w:r>
+      <w:r>
+        <w:rPr>
+          <w:lang w:val="en-GB"/>
+        </w:rPr>
+        <w:t>; use prompt: “</w:t>
+      </w:r>
+      <w:r>
+        <w:rPr>
+          <w:lang w:val="en-GB"/>
+        </w:rPr>
+        <w:t>(!) Population entry must be a number.</w:t>
+      </w:r>
+      <w:r>
+        <w:rPr>
+          <w:lang w:val="en-GB"/>
+        </w:rPr>
+        <w:t xml:space="preserve">” and return </w:t>
+      </w:r>
+      <w:r>
+        <w:rPr>
+          <w:lang w:val="en-GB"/>
+        </w:rPr>
+        <w:t>&lt; &gt; = choices</w:t>
+      </w:r>
+    </w:p>
+    <w:p>
+      <w:pPr>
+        <w:pStyle w:val="ListParagraph"/>
+        <w:numPr>
+          <w:ilvl w:val="0"/>
+          <w:numId w:val="1"/>
+        </w:numPr>
+        <w:rPr>
+          <w:lang w:val="en-GB"/>
+        </w:rPr>
+      </w:pPr>
+      <w:r>
+        <w:rPr>
+          <w:lang w:val="en-GB"/>
+        </w:rPr>
+        <w:t>Not found</w:t>
+      </w:r>
+      <w:r>
+        <w:rPr>
+          <w:lang w:val="en-GB"/>
+        </w:rPr>
+        <w:t xml:space="preserve"> error</w:t>
+      </w:r>
+      <w:r>
+        <w:rPr>
+          <w:lang w:val="en-GB"/>
+        </w:rPr>
+        <w:t xml:space="preserve"> handling</w:t>
+      </w:r>
+      <w:r>
+        <w:rPr>
+          <w:lang w:val="en-GB"/>
+        </w:rPr>
+        <w:t xml:space="preserve">; if </w:t>
+      </w:r>
+      <w:r>
+        <w:rPr>
+          <w:lang w:val="en-GB"/>
+        </w:rPr>
+        <w:t>no country matches the criteria</w:t>
+      </w:r>
+      <w:r>
+        <w:rPr>
+          <w:lang w:val="en-GB"/>
+        </w:rPr>
+        <w:t>, user prompted: “</w:t>
+      </w:r>
+      <w:r>
+        <w:rPr>
+          <w:lang w:val="en-GB"/>
+        </w:rPr>
+        <w:t xml:space="preserve">No matches found for </w:t>
+      </w:r>
+      <w:proofErr w:type="gramStart"/>
+      <w:r>
+        <w:rPr>
+          <w:lang w:val="en-GB"/>
+        </w:rPr>
+        <w:t xml:space="preserve">( </w:t>
+      </w:r>
+      <w:r>
+        <w:rPr>
+          <w:color w:val="FF0000"/>
+          <w:lang w:val="en-GB"/>
+        </w:rPr>
+        <w:t>&gt;</w:t>
+      </w:r>
+      <w:proofErr w:type="gramEnd"/>
+      <w:r>
+        <w:rPr>
+          <w:color w:val="FF0000"/>
+          <w:lang w:val="en-GB"/>
+        </w:rPr>
+        <w:t>9277558000</w:t>
+      </w:r>
+      <w:r>
+        <w:rPr>
+          <w:lang w:val="en-GB"/>
+        </w:rPr>
+        <w:t xml:space="preserve"> ) range.</w:t>
+      </w:r>
+      <w:r>
+        <w:rPr>
+          <w:lang w:val="en-GB"/>
+        </w:rPr>
+        <w:t>”</w:t>
+      </w:r>
+    </w:p>
+    <w:p>
+      <w:pPr>
+        <w:rPr>
+          <w:lang w:val="en-GB"/>
+        </w:rPr>
+      </w:pPr>
+    </w:p>
+    <w:p>
+      <w:pPr>
+        <w:rPr>
+          <w:lang w:val="en-GB"/>
+        </w:rPr>
+      </w:pPr>
+      <w:r>
+        <w:rPr>
+          <w:lang w:val="en-GB"/>
+        </w:rPr>
+        <w:t>4.4.6 6 (Show Twinned Cities)</w:t>
       </w:r>
     </w:p>
     <w:p>
@@ -289,6 +1161,127 @@
     </w:sectPr>
   </w:body>
 </w:document>
+</file>
+
+<file path=word/numbering.xml><?xml version="1.0" encoding="utf-8"?>
+<w:numbering xmlns:wpc="http://schemas.microsoft.com/office/word/2010/wordprocessingCanvas" xmlns:cx="http://schemas.microsoft.com/office/drawing/2014/chartex" xmlns:cx1="http://schemas.microsoft.com/office/drawing/2015/9/8/chartex" xmlns:cx2="http://schemas.microsoft.com/office/drawing/2015/10/21/chartex" xmlns:cx3="http://schemas.microsoft.com/office/drawing/2016/5/9/chartex" xmlns:cx4="http://schemas.microsoft.com/office/drawing/2016/5/10/chartex" xmlns:cx5="http://schemas.microsoft.com/office/drawing/2016/5/11/chartex" xmlns:cx6="http://schemas.microsoft.com/office/drawing/2016/5/12/chartex" xmlns:cx7="http://schemas.microsoft.com/office/drawing/2016/5/13/chartex" xmlns:cx8="http://schemas.microsoft.com/office/drawing/2016/5/14/chartex" xmlns:mc="http://schemas.openxmlformats.org/markup-compatibility/2006" xmlns:aink="http://schemas.microsoft.com/office/drawing/2016/ink" xmlns:am3d="http://schemas.microsoft.com/office/drawing/2017/model3d" xmlns:o="urn:schemas-microsoft-com:office:office" xmlns:oel="http://schemas.microsoft.com/office/2019/extlst" xmlns:r="http://schemas.openxmlformats.org/officeDocument/2006/relationships" xmlns:m="http://schemas.openxmlformats.org/officeDocument/2006/math" xmlns:v="urn:schemas-microsoft-com:vml" xmlns:wp14="http://schemas.microsoft.com/office/word/2010/wordprocessingDrawing" xmlns:wp="http://schemas.openxmlformats.org/drawingml/2006/wordprocessingDrawing" xmlns:w10="urn:schemas-microsoft-com:office:word" xmlns:w="http://schemas.openxmlformats.org/wordprocessingml/2006/main" xmlns:w14="http://schemas.microsoft.com/office/word/2010/wordml" xmlns:w15="http://schemas.microsoft.com/office/word/2012/wordml" xmlns:w16cex="http://schemas.microsoft.com/office/word/2018/wordml/cex" xmlns:w16cid="http://schemas.microsoft.com/office/word/2016/wordml/cid" xmlns:w16="http://schemas.microsoft.com/office/word/2018/wordml" xmlns:w16du="http://schemas.microsoft.com/office/word/2023/wordml/word16du" xmlns:w16sdtdh="http://schemas.microsoft.com/office/word/2020/wordml/sdtdatahash" xmlns:w16se="http://schemas.microsoft.com/office/word/2015/wordml/symex" xmlns:wpg="http://schemas.microsoft.com/office/word/2010/wordprocessingGroup" xmlns:wpi="http://schemas.microsoft.com/office/word/2010/wordprocessingInk" xmlns:wne="http://schemas.microsoft.com/office/word/2006/wordml" xmlns:wps="http://schemas.microsoft.com/office/word/2010/wordprocessingShape" mc:Ignorable="w14 w15 w16se w16cid w16 w16cex w16sdtdh w16du wp14">
+  <w:abstractNum w:abstractNumId="0" w15:restartNumberingAfterBreak="0">
+    <w:nsid w:val="147F0AE0"/>
+    <w:multiLevelType w:val="hybridMultilevel"/>
+    <w:tmpl w:val="8B0277D8"/>
+    <w:lvl w:ilvl="0" w:tplc="E57E8F44">
+      <w:start w:val="4"/>
+      <w:numFmt w:val="bullet"/>
+      <w:lvlText w:val="-"/>
+      <w:lvlJc w:val="left"/>
+      <w:pPr>
+        <w:ind w:left="720" w:hanging="360"/>
+      </w:pPr>
+      <w:rPr>
+        <w:rFonts w:ascii="Aptos" w:eastAsiaTheme="minorHAnsi" w:hAnsi="Aptos" w:cstheme="minorBidi" w:hint="default"/>
+      </w:rPr>
+    </w:lvl>
+    <w:lvl w:ilvl="1" w:tplc="10000003" w:tentative="1">
+      <w:start w:val="1"/>
+      <w:numFmt w:val="bullet"/>
+      <w:lvlText w:val="o"/>
+      <w:lvlJc w:val="left"/>
+      <w:pPr>
+        <w:ind w:left="1440" w:hanging="360"/>
+      </w:pPr>
+      <w:rPr>
+        <w:rFonts w:ascii="Courier New" w:hAnsi="Courier New" w:cs="Courier New" w:hint="default"/>
+      </w:rPr>
+    </w:lvl>
+    <w:lvl w:ilvl="2" w:tplc="10000005" w:tentative="1">
+      <w:start w:val="1"/>
+      <w:numFmt w:val="bullet"/>
+      <w:lvlText w:val=""/>
+      <w:lvlJc w:val="left"/>
+      <w:pPr>
+        <w:ind w:left="2160" w:hanging="360"/>
+      </w:pPr>
+      <w:rPr>
+        <w:rFonts w:ascii="Wingdings" w:hAnsi="Wingdings" w:hint="default"/>
+      </w:rPr>
+    </w:lvl>
+    <w:lvl w:ilvl="3" w:tplc="10000001" w:tentative="1">
+      <w:start w:val="1"/>
+      <w:numFmt w:val="bullet"/>
+      <w:lvlText w:val=""/>
+      <w:lvlJc w:val="left"/>
+      <w:pPr>
+        <w:ind w:left="2880" w:hanging="360"/>
+      </w:pPr>
+      <w:rPr>
+        <w:rFonts w:ascii="Symbol" w:hAnsi="Symbol" w:hint="default"/>
+      </w:rPr>
+    </w:lvl>
+    <w:lvl w:ilvl="4" w:tplc="10000003" w:tentative="1">
+      <w:start w:val="1"/>
+      <w:numFmt w:val="bullet"/>
+      <w:lvlText w:val="o"/>
+      <w:lvlJc w:val="left"/>
+      <w:pPr>
+        <w:ind w:left="3600" w:hanging="360"/>
+      </w:pPr>
+      <w:rPr>
+        <w:rFonts w:ascii="Courier New" w:hAnsi="Courier New" w:cs="Courier New" w:hint="default"/>
+      </w:rPr>
+    </w:lvl>
+    <w:lvl w:ilvl="5" w:tplc="10000005" w:tentative="1">
+      <w:start w:val="1"/>
+      <w:numFmt w:val="bullet"/>
+      <w:lvlText w:val=""/>
+      <w:lvlJc w:val="left"/>
+      <w:pPr>
+        <w:ind w:left="4320" w:hanging="360"/>
+      </w:pPr>
+      <w:rPr>
+        <w:rFonts w:ascii="Wingdings" w:hAnsi="Wingdings" w:hint="default"/>
+      </w:rPr>
+    </w:lvl>
+    <w:lvl w:ilvl="6" w:tplc="10000001" w:tentative="1">
+      <w:start w:val="1"/>
+      <w:numFmt w:val="bullet"/>
+      <w:lvlText w:val=""/>
+      <w:lvlJc w:val="left"/>
+      <w:pPr>
+        <w:ind w:left="5040" w:hanging="360"/>
+      </w:pPr>
+      <w:rPr>
+        <w:rFonts w:ascii="Symbol" w:hAnsi="Symbol" w:hint="default"/>
+      </w:rPr>
+    </w:lvl>
+    <w:lvl w:ilvl="7" w:tplc="10000003" w:tentative="1">
+      <w:start w:val="1"/>
+      <w:numFmt w:val="bullet"/>
+      <w:lvlText w:val="o"/>
+      <w:lvlJc w:val="left"/>
+      <w:pPr>
+        <w:ind w:left="5760" w:hanging="360"/>
+      </w:pPr>
+      <w:rPr>
+        <w:rFonts w:ascii="Courier New" w:hAnsi="Courier New" w:cs="Courier New" w:hint="default"/>
+      </w:rPr>
+    </w:lvl>
+    <w:lvl w:ilvl="8" w:tplc="10000005" w:tentative="1">
+      <w:start w:val="1"/>
+      <w:numFmt w:val="bullet"/>
+      <w:lvlText w:val=""/>
+      <w:lvlJc w:val="left"/>
+      <w:pPr>
+        <w:ind w:left="6480" w:hanging="360"/>
+      </w:pPr>
+      <w:rPr>
+        <w:rFonts w:ascii="Wingdings" w:hAnsi="Wingdings" w:hint="default"/>
+      </w:rPr>
+    </w:lvl>
+  </w:abstractNum>
+  <w:num w:numId="1" w16cid:durableId="1671181081">
+    <w:abstractNumId w:val="0"/>
+  </w:num>
+</w:numbering>
 </file>
 
 <file path=word/styles.xml><?xml version="1.0" encoding="utf-8"?>
@@ -691,6 +1684,7 @@
   <w:style w:type="paragraph" w:default="1" w:styleId="Normal">
     <w:name w:val="Normal"/>
     <w:qFormat/>
+    <w:rsid w:val="00DB2039"/>
   </w:style>
   <w:style w:type="paragraph" w:styleId="Heading1">
     <w:name w:val="heading 1"/>

</xml_diff>